<commit_message>
few updates, remove temporalData
</commit_message>
<xml_diff>
--- a/Documents/Preliminary report image processing.docx
+++ b/Documents/Preliminary report image processing.docx
@@ -1,6 +1,6 @@
 
 <file path=word/document.xml><?xml version="1.0" encoding="utf-8"?>
-<w:document xmlns:wpc="http://schemas.microsoft.com/office/word/2010/wordprocessingCanvas" xmlns:mo="http://schemas.microsoft.com/office/mac/office/2008/main" xmlns:mc="http://schemas.openxmlformats.org/markup-compatibility/2006" xmlns:mv="urn:schemas-microsoft-com:mac:vml" xmlns:o="urn:schemas-microsoft-com:office:office" xmlns:r="http://schemas.openxmlformats.org/officeDocument/2006/relationships" xmlns:m="http://schemas.openxmlformats.org/officeDocument/2006/math" xmlns:v="urn:schemas-microsoft-com:vml" xmlns:wp14="http://schemas.microsoft.com/office/word/2010/wordprocessingDrawing" xmlns:wp="http://schemas.openxmlformats.org/drawingml/2006/wordprocessingDrawing" xmlns:w10="urn:schemas-microsoft-com:office:word" xmlns:w="http://schemas.openxmlformats.org/wordprocessingml/2006/main" xmlns:w14="http://schemas.microsoft.com/office/word/2010/wordml" xmlns:w15="http://schemas.microsoft.com/office/word/2012/wordml" xmlns:wpg="http://schemas.microsoft.com/office/word/2010/wordprocessingGroup" xmlns:wpi="http://schemas.microsoft.com/office/word/2010/wordprocessingInk" xmlns:wne="http://schemas.microsoft.com/office/word/2006/wordml" xmlns:wps="http://schemas.microsoft.com/office/word/2010/wordprocessingShape" mc:Ignorable="w14 w15 wp14">
+<w:document xmlns:wpc="http://schemas.microsoft.com/office/word/2010/wordprocessingCanvas" xmlns:mc="http://schemas.openxmlformats.org/markup-compatibility/2006" xmlns:o="urn:schemas-microsoft-com:office:office" xmlns:r="http://schemas.openxmlformats.org/officeDocument/2006/relationships" xmlns:m="http://schemas.openxmlformats.org/officeDocument/2006/math" xmlns:v="urn:schemas-microsoft-com:vml" xmlns:wp14="http://schemas.microsoft.com/office/word/2010/wordprocessingDrawing" xmlns:wp="http://schemas.openxmlformats.org/drawingml/2006/wordprocessingDrawing" xmlns:w10="urn:schemas-microsoft-com:office:word" xmlns:w="http://schemas.openxmlformats.org/wordprocessingml/2006/main" xmlns:w14="http://schemas.microsoft.com/office/word/2010/wordml" xmlns:w15="http://schemas.microsoft.com/office/word/2012/wordml" xmlns:wpg="http://schemas.microsoft.com/office/word/2010/wordprocessingGroup" xmlns:wpi="http://schemas.microsoft.com/office/word/2010/wordprocessingInk" xmlns:wne="http://schemas.microsoft.com/office/word/2006/wordml" xmlns:wps="http://schemas.microsoft.com/office/word/2010/wordprocessingShape" mc:Ignorable="w14 w15 wp14">
   <w:body>
     <w:p>
       <w:pPr>
@@ -382,7 +382,7 @@
               </wp:anchor>
             </w:drawing>
           </mc:Choice>
-          <mc:Fallback>
+          <mc:Fallback xmlns:mv="urn:schemas-microsoft-com:mac:vml" xmlns:mo="http://schemas.microsoft.com/office/mac/office/2008/main">
             <w:pict>
               <v:rect w14:anchorId="4321D123" id="מלבן 1" o:spid="_x0000_s1026" style="position:absolute;margin-left:-37.45pt;margin-top:12.55pt;width:482.25pt;height:253.5pt;z-index:-251658240;visibility:visible;mso-wrap-style:square;mso-width-percent:0;mso-height-percent:0;mso-wrap-distance-left:9pt;mso-wrap-distance-top:0;mso-wrap-distance-right:9pt;mso-wrap-distance-bottom:0;mso-position-horizontal:absolute;mso-position-horizontal-relative:text;mso-position-vertical:absolute;mso-position-vertical-relative:text;mso-width-percent:0;mso-height-percent:0;mso-width-relative:margin;mso-height-relative:margin;v-text-anchor:middle" o:gfxdata="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" filled="f" strokecolor="black [3213]" strokeweight="1pt">
                 <v:path arrowok="t"/>
@@ -579,9 +579,21 @@
               <w:rPr>
                 <w:shd w:val="clear" w:color="auto" w:fill="F7F7F7"/>
               </w:rPr>
-              <w:t>302724893</w:t>
+              <w:t>30</w:t>
             </w:r>
             <w:r>
+              <w:rPr>
+                <w:b/>
+                <w:bCs/>
+                <w:shd w:val="clear" w:color="auto" w:fill="F7F7F7"/>
+              </w:rPr>
+              <w:t>2724893</w:t>
+            </w:r>
+            <w:r>
+              <w:rPr>
+                <w:b/>
+                <w:bCs/>
+              </w:rPr>
               <w:t xml:space="preserve">    </w:t>
             </w:r>
             <w:r>
@@ -613,17 +625,22 @@
               <w:bidi/>
               <w:spacing w:line="360" w:lineRule="auto"/>
               <w:jc w:val="center"/>
+            </w:pPr>
+            <w:r>
+              <w:t>Asaf Manor     201605110</w:t>
+            </w:r>
+          </w:p>
+          <w:p>
+            <w:pPr>
+              <w:bidi/>
+              <w:spacing w:line="360" w:lineRule="auto"/>
+              <w:jc w:val="center"/>
               <w:rPr>
                 <w:rtl/>
               </w:rPr>
             </w:pPr>
-            <w:proofErr w:type="spellStart"/>
             <w:r>
-              <w:t>Asaf</w:t>
-            </w:r>
-            <w:proofErr w:type="spellEnd"/>
-            <w:r>
-              <w:t xml:space="preserve"> Manor     201605110</w:t>
+              <w:t>Gal Lifshitz      301780441</w:t>
             </w:r>
           </w:p>
         </w:tc>
@@ -876,6 +893,7 @@
     </w:p>
     <w:p>
       <w:pPr>
+        <w:spacing w:line="360" w:lineRule="auto"/>
         <w:rPr>
           <w:vertAlign w:val="subscript"/>
         </w:rPr>
@@ -891,7 +909,7 @@
           <w:ilvl w:val="0"/>
           <w:numId w:val="1"/>
         </w:numPr>
-        <w:spacing w:before="0" w:beforeAutospacing="0" w:after="150" w:afterAutospacing="0"/>
+        <w:spacing w:before="0" w:beforeAutospacing="0" w:after="150" w:afterAutospacing="0" w:line="360" w:lineRule="auto"/>
         <w:rPr>
           <w:color w:val="333333"/>
           <w:u w:val="single"/>
@@ -923,17 +941,24 @@
     <w:p>
       <w:pPr>
         <w:pStyle w:val="NormalWeb"/>
-        <w:spacing w:before="0" w:beforeAutospacing="0" w:after="150" w:afterAutospacing="0"/>
+        <w:spacing w:before="0" w:beforeAutospacing="0" w:after="150" w:afterAutospacing="0" w:line="360" w:lineRule="auto"/>
         <w:ind w:left="360"/>
-        <w:rPr>
-          <w:color w:val="333333"/>
-        </w:rPr>
-      </w:pPr>
-      <w:r>
-        <w:rPr>
-          <w:color w:val="333333"/>
-        </w:rPr>
-        <w:t xml:space="preserve">Our project’s goal is to create a virtual </w:t>
+        <w:jc w:val="both"/>
+        <w:rPr>
+          <w:color w:val="333333"/>
+        </w:rPr>
+      </w:pPr>
+      <w:r>
+        <w:rPr>
+          <w:color w:val="333333"/>
+        </w:rPr>
+        <w:t>Our project’s goal is creating</w:t>
+      </w:r>
+      <w:r>
+        <w:rPr>
+          <w:color w:val="333333"/>
+        </w:rPr>
+        <w:t xml:space="preserve"> a virtual </w:t>
       </w:r>
       <w:r>
         <w:rPr>
@@ -951,10 +976,25 @@
         <w:t>reconstruction</w:t>
       </w:r>
       <w:r>
-        <w:rPr>
-          <w:color w:val="333333"/>
-        </w:rPr>
-        <w:t xml:space="preserve">. The user will be recorded playing </w:t>
+        <w:t xml:space="preserve"> which functions as follows</w:t>
+      </w:r>
+      <w:r>
+        <w:rPr>
+          <w:color w:val="333333"/>
+        </w:rPr>
+        <w:t xml:space="preserve">. </w:t>
+      </w:r>
+      <w:r>
+        <w:rPr>
+          <w:color w:val="333333"/>
+        </w:rPr>
+        <w:t>At first t</w:t>
+      </w:r>
+      <w:r>
+        <w:rPr>
+          <w:color w:val="333333"/>
+        </w:rPr>
+        <w:t xml:space="preserve">he user will be recorded playing </w:t>
       </w:r>
       <w:r>
         <w:rPr>
@@ -966,7 +1006,19 @@
         <w:rPr>
           <w:color w:val="333333"/>
         </w:rPr>
-        <w:t xml:space="preserve">h drum’s sticks in the air and </w:t>
+        <w:t>h drum’s sticks in the air</w:t>
+      </w:r>
+      <w:r>
+        <w:rPr>
+          <w:color w:val="333333"/>
+        </w:rPr>
+        <w:t>. Next, using object detection and 3D reconstruction our system</w:t>
+      </w:r>
+      <w:r>
+        <w:rPr>
+          <w:color w:val="333333"/>
+        </w:rPr>
+        <w:t xml:space="preserve"> </w:t>
       </w:r>
       <w:r>
         <w:rPr>
@@ -978,19 +1030,19 @@
         <w:rPr>
           <w:color w:val="333333"/>
         </w:rPr>
-        <w:t xml:space="preserve"> in 3D coordinates, and eventually produce sound as the user virtually hits</w:t>
-      </w:r>
-      <w:r>
-        <w:rPr>
-          <w:color w:val="333333"/>
-        </w:rPr>
-        <w:t xml:space="preserve"> </w:t>
-      </w:r>
-      <w:r>
-        <w:rPr>
-          <w:color w:val="333333"/>
-        </w:rPr>
-        <w:t>a drum</w:t>
+        <w:t xml:space="preserve"> in 3D coordinates and</w:t>
+      </w:r>
+      <w:r>
+        <w:rPr>
+          <w:color w:val="333333"/>
+        </w:rPr>
+        <w:t xml:space="preserve"> produce sound </w:t>
+      </w:r>
+      <w:r>
+        <w:rPr>
+          <w:color w:val="333333"/>
+        </w:rPr>
+        <w:t>which simulates the user playing actual drums</w:t>
       </w:r>
       <w:r>
         <w:rPr>
@@ -1012,7 +1064,7 @@
           <w:ilvl w:val="0"/>
           <w:numId w:val="1"/>
         </w:numPr>
-        <w:spacing w:before="0" w:beforeAutospacing="0" w:after="150" w:afterAutospacing="0"/>
+        <w:spacing w:before="0" w:beforeAutospacing="0" w:after="150" w:afterAutospacing="0" w:line="360" w:lineRule="auto"/>
         <w:rPr>
           <w:color w:val="333333"/>
           <w:u w:val="single"/>
@@ -1033,7 +1085,8 @@
           <w:ilvl w:val="0"/>
           <w:numId w:val="4"/>
         </w:numPr>
-        <w:spacing w:before="0" w:beforeAutospacing="0" w:after="150" w:afterAutospacing="0"/>
+        <w:spacing w:before="0" w:beforeAutospacing="0" w:after="150" w:afterAutospacing="0" w:line="360" w:lineRule="auto"/>
+        <w:jc w:val="both"/>
         <w:rPr>
           <w:color w:val="333333"/>
           <w:u w:val="single"/>
@@ -1061,8 +1114,9 @@
     <w:p>
       <w:pPr>
         <w:pStyle w:val="NormalWeb"/>
-        <w:spacing w:before="0" w:beforeAutospacing="0" w:after="150" w:afterAutospacing="0"/>
+        <w:spacing w:before="0" w:beforeAutospacing="0" w:after="150" w:afterAutospacing="0" w:line="360" w:lineRule="auto"/>
         <w:ind w:left="1080"/>
+        <w:jc w:val="both"/>
         <w:rPr>
           <w:color w:val="333333"/>
         </w:rPr>
@@ -1107,8 +1161,9 @@
     <w:p>
       <w:pPr>
         <w:pStyle w:val="NormalWeb"/>
-        <w:spacing w:before="0" w:beforeAutospacing="0" w:after="150" w:afterAutospacing="0"/>
+        <w:spacing w:before="0" w:beforeAutospacing="0" w:after="150" w:afterAutospacing="0" w:line="360" w:lineRule="auto"/>
         <w:ind w:left="1080"/>
+        <w:jc w:val="both"/>
         <w:rPr>
           <w:color w:val="333333"/>
         </w:rPr>
@@ -1139,7 +1194,8 @@
           <w:ilvl w:val="0"/>
           <w:numId w:val="4"/>
         </w:numPr>
-        <w:spacing w:before="0" w:beforeAutospacing="0" w:after="150" w:afterAutospacing="0"/>
+        <w:spacing w:before="0" w:beforeAutospacing="0" w:after="150" w:afterAutospacing="0" w:line="360" w:lineRule="auto"/>
+        <w:jc w:val="both"/>
         <w:rPr>
           <w:color w:val="333333"/>
         </w:rPr>
@@ -1166,7 +1222,7 @@
     <w:p>
       <w:pPr>
         <w:pStyle w:val="NormalWeb"/>
-        <w:spacing w:before="0" w:beforeAutospacing="0" w:after="150" w:afterAutospacing="0"/>
+        <w:spacing w:before="0" w:beforeAutospacing="0" w:after="150" w:afterAutospacing="0" w:line="360" w:lineRule="auto"/>
         <w:ind w:left="1080"/>
         <w:rPr>
           <w:color w:val="333333"/>
@@ -1180,7 +1236,8 @@
           <w:ilvl w:val="0"/>
           <w:numId w:val="1"/>
         </w:numPr>
-        <w:spacing w:before="0" w:beforeAutospacing="0" w:after="150" w:afterAutospacing="0"/>
+        <w:spacing w:before="0" w:beforeAutospacing="0" w:after="150" w:afterAutospacing="0" w:line="360" w:lineRule="auto"/>
+        <w:jc w:val="both"/>
         <w:rPr>
           <w:color w:val="333333"/>
           <w:u w:val="single"/>
@@ -1215,7 +1272,8 @@
           <w:ilvl w:val="1"/>
           <w:numId w:val="1"/>
         </w:numPr>
-        <w:spacing w:before="0" w:beforeAutospacing="0" w:after="150" w:afterAutospacing="0"/>
+        <w:spacing w:before="0" w:beforeAutospacing="0" w:after="150" w:afterAutospacing="0" w:line="360" w:lineRule="auto"/>
+        <w:jc w:val="both"/>
         <w:rPr>
           <w:color w:val="333333"/>
           <w:u w:val="single"/>
@@ -1232,8 +1290,9 @@
     <w:p>
       <w:pPr>
         <w:pStyle w:val="NormalWeb"/>
-        <w:spacing w:before="0" w:beforeAutospacing="0" w:after="150" w:afterAutospacing="0"/>
+        <w:spacing w:before="0" w:beforeAutospacing="0" w:after="150" w:afterAutospacing="0" w:line="360" w:lineRule="auto"/>
         <w:ind w:left="360"/>
+        <w:jc w:val="both"/>
         <w:rPr>
           <w:color w:val="333333"/>
         </w:rPr>
@@ -1272,8 +1331,9 @@
     <w:p>
       <w:pPr>
         <w:pStyle w:val="NormalWeb"/>
-        <w:spacing w:before="0" w:beforeAutospacing="0" w:after="150" w:afterAutospacing="0"/>
+        <w:spacing w:before="0" w:beforeAutospacing="0" w:after="150" w:afterAutospacing="0" w:line="360" w:lineRule="auto"/>
         <w:ind w:left="360"/>
+        <w:jc w:val="both"/>
         <w:rPr>
           <w:color w:val="333333"/>
         </w:rPr>
@@ -1288,8 +1348,9 @@
     <w:p>
       <w:pPr>
         <w:pStyle w:val="NormalWeb"/>
-        <w:spacing w:before="0" w:beforeAutospacing="0" w:after="150" w:afterAutospacing="0"/>
+        <w:spacing w:before="0" w:beforeAutospacing="0" w:after="150" w:afterAutospacing="0" w:line="360" w:lineRule="auto"/>
         <w:ind w:left="360"/>
+        <w:jc w:val="both"/>
         <w:rPr>
           <w:color w:val="333333"/>
         </w:rPr>
@@ -1328,16 +1389,40 @@
     <w:p>
       <w:pPr>
         <w:pStyle w:val="NormalWeb"/>
-        <w:spacing w:before="0" w:beforeAutospacing="0" w:after="150" w:afterAutospacing="0"/>
+        <w:spacing w:before="0" w:beforeAutospacing="0" w:after="150" w:afterAutospacing="0" w:line="360" w:lineRule="auto"/>
         <w:ind w:left="360"/>
-        <w:rPr>
-          <w:color w:val="333333"/>
-        </w:rPr>
-      </w:pPr>
-      <w:r>
-        <w:rPr>
-          <w:color w:val="333333"/>
-        </w:rPr>
+        <w:jc w:val="both"/>
+        <w:rPr>
+          <w:color w:val="333333"/>
+        </w:rPr>
+      </w:pPr>
+    </w:p>
+    <w:p>
+      <w:pPr>
+        <w:pStyle w:val="NormalWeb"/>
+        <w:spacing w:before="0" w:beforeAutospacing="0" w:after="150" w:afterAutospacing="0" w:line="360" w:lineRule="auto"/>
+        <w:ind w:left="360"/>
+        <w:jc w:val="both"/>
+        <w:rPr>
+          <w:color w:val="333333"/>
+        </w:rPr>
+      </w:pPr>
+    </w:p>
+    <w:p>
+      <w:pPr>
+        <w:pStyle w:val="NormalWeb"/>
+        <w:spacing w:before="0" w:beforeAutospacing="0" w:after="150" w:afterAutospacing="0" w:line="360" w:lineRule="auto"/>
+        <w:ind w:left="360"/>
+        <w:jc w:val="both"/>
+        <w:rPr>
+          <w:color w:val="333333"/>
+        </w:rPr>
+      </w:pPr>
+      <w:r>
+        <w:rPr>
+          <w:color w:val="333333"/>
+        </w:rPr>
+        <w:lastRenderedPageBreak/>
         <w:t>The mono stream:</w:t>
       </w:r>
     </w:p>
@@ -1348,16 +1433,53 @@
           <w:ilvl w:val="0"/>
           <w:numId w:val="5"/>
         </w:numPr>
-        <w:spacing w:before="0" w:beforeAutospacing="0" w:after="150" w:afterAutospacing="0"/>
-        <w:rPr>
-          <w:color w:val="333333"/>
-        </w:rPr>
-      </w:pPr>
-      <w:r>
-        <w:rPr>
-          <w:color w:val="333333"/>
-        </w:rPr>
-        <w:t>Sample the video stream, crop the relevant ROI of the virtual drums set.</w:t>
+        <w:spacing w:before="0" w:beforeAutospacing="0" w:after="150" w:afterAutospacing="0" w:line="360" w:lineRule="auto"/>
+        <w:jc w:val="both"/>
+        <w:rPr>
+          <w:color w:val="333333"/>
+        </w:rPr>
+      </w:pPr>
+      <w:r>
+        <w:rPr>
+          <w:color w:val="333333"/>
+        </w:rPr>
+        <w:t>Sample the video stream, crop the relevant</w:t>
+      </w:r>
+      <w:r>
+        <w:rPr>
+          <w:color w:val="333333"/>
+        </w:rPr>
+        <w:t xml:space="preserve"> Region of Interest</w:t>
+      </w:r>
+      <w:r>
+        <w:rPr>
+          <w:color w:val="333333"/>
+        </w:rPr>
+        <w:t xml:space="preserve"> </w:t>
+      </w:r>
+      <w:r>
+        <w:rPr>
+          <w:color w:val="333333"/>
+        </w:rPr>
+        <w:t>(</w:t>
+      </w:r>
+      <w:r>
+        <w:rPr>
+          <w:color w:val="333333"/>
+        </w:rPr>
+        <w:t>ROI</w:t>
+      </w:r>
+      <w:r>
+        <w:rPr>
+          <w:color w:val="333333"/>
+        </w:rPr>
+        <w:t>)</w:t>
+      </w:r>
+      <w:r>
+        <w:rPr>
+          <w:color w:val="333333"/>
+        </w:rPr>
+        <w:t xml:space="preserve"> of the virtual drums set.</w:t>
       </w:r>
     </w:p>
     <w:p>
@@ -1367,7 +1489,8 @@
           <w:ilvl w:val="0"/>
           <w:numId w:val="5"/>
         </w:numPr>
-        <w:spacing w:before="0" w:beforeAutospacing="0" w:after="150" w:afterAutospacing="0"/>
+        <w:spacing w:before="0" w:beforeAutospacing="0" w:after="150" w:afterAutospacing="0" w:line="360" w:lineRule="auto"/>
+        <w:jc w:val="both"/>
         <w:rPr>
           <w:color w:val="333333"/>
         </w:rPr>
@@ -1386,7 +1509,8 @@
           <w:ilvl w:val="0"/>
           <w:numId w:val="5"/>
         </w:numPr>
-        <w:spacing w:before="0" w:beforeAutospacing="0" w:after="150" w:afterAutospacing="0"/>
+        <w:spacing w:before="0" w:beforeAutospacing="0" w:after="150" w:afterAutospacing="0" w:line="360" w:lineRule="auto"/>
+        <w:jc w:val="both"/>
         <w:rPr>
           <w:color w:val="333333"/>
         </w:rPr>
@@ -1411,7 +1535,8 @@
           <w:ilvl w:val="0"/>
           <w:numId w:val="5"/>
         </w:numPr>
-        <w:spacing w:before="0" w:beforeAutospacing="0" w:after="150" w:afterAutospacing="0"/>
+        <w:spacing w:before="0" w:beforeAutospacing="0" w:after="150" w:afterAutospacing="0" w:line="360" w:lineRule="auto"/>
+        <w:jc w:val="both"/>
         <w:rPr>
           <w:color w:val="333333"/>
         </w:rPr>
@@ -1474,7 +1599,8 @@
           <w:ilvl w:val="0"/>
           <w:numId w:val="5"/>
         </w:numPr>
-        <w:spacing w:before="0" w:beforeAutospacing="0" w:after="150" w:afterAutospacing="0"/>
+        <w:spacing w:before="0" w:beforeAutospacing="0" w:after="150" w:afterAutospacing="0" w:line="360" w:lineRule="auto"/>
+        <w:jc w:val="both"/>
         <w:rPr>
           <w:color w:val="333333"/>
         </w:rPr>
@@ -1489,8 +1615,9 @@
     <w:p>
       <w:pPr>
         <w:pStyle w:val="NormalWeb"/>
-        <w:spacing w:before="0" w:beforeAutospacing="0" w:after="150" w:afterAutospacing="0"/>
+        <w:spacing w:before="0" w:beforeAutospacing="0" w:after="150" w:afterAutospacing="0" w:line="360" w:lineRule="auto"/>
         <w:ind w:left="360"/>
+        <w:jc w:val="both"/>
         <w:rPr>
           <w:color w:val="333333"/>
         </w:rPr>
@@ -1509,7 +1636,8 @@
           <w:ilvl w:val="0"/>
           <w:numId w:val="5"/>
         </w:numPr>
-        <w:spacing w:before="0" w:beforeAutospacing="0" w:after="150" w:afterAutospacing="0"/>
+        <w:spacing w:before="0" w:beforeAutospacing="0" w:after="150" w:afterAutospacing="0" w:line="360" w:lineRule="auto"/>
+        <w:jc w:val="both"/>
         <w:rPr>
           <w:color w:val="333333"/>
         </w:rPr>
@@ -1528,7 +1656,8 @@
           <w:ilvl w:val="0"/>
           <w:numId w:val="5"/>
         </w:numPr>
-        <w:spacing w:before="0" w:beforeAutospacing="0" w:after="150" w:afterAutospacing="0"/>
+        <w:spacing w:before="0" w:beforeAutospacing="0" w:after="150" w:afterAutospacing="0" w:line="360" w:lineRule="auto"/>
+        <w:jc w:val="both"/>
         <w:rPr>
           <w:color w:val="333333"/>
         </w:rPr>
@@ -1547,7 +1676,8 @@
           <w:ilvl w:val="0"/>
           <w:numId w:val="5"/>
         </w:numPr>
-        <w:spacing w:before="0" w:beforeAutospacing="0" w:after="150" w:afterAutospacing="0"/>
+        <w:spacing w:before="0" w:beforeAutospacing="0" w:after="150" w:afterAutospacing="0" w:line="360" w:lineRule="auto"/>
+        <w:jc w:val="both"/>
         <w:rPr>
           <w:color w:val="333333"/>
         </w:rPr>
@@ -1580,8 +1710,9 @@
     <w:p>
       <w:pPr>
         <w:pStyle w:val="NormalWeb"/>
-        <w:spacing w:before="0" w:beforeAutospacing="0" w:after="150" w:afterAutospacing="0"/>
+        <w:spacing w:before="0" w:beforeAutospacing="0" w:after="150" w:afterAutospacing="0" w:line="360" w:lineRule="auto"/>
         <w:ind w:left="360"/>
+        <w:jc w:val="both"/>
         <w:rPr>
           <w:color w:val="333333"/>
         </w:rPr>
@@ -1596,8 +1727,9 @@
     <w:p>
       <w:pPr>
         <w:pStyle w:val="NormalWeb"/>
-        <w:spacing w:before="0" w:beforeAutospacing="0" w:after="150" w:afterAutospacing="0"/>
+        <w:spacing w:before="0" w:beforeAutospacing="0" w:after="150" w:afterAutospacing="0" w:line="360" w:lineRule="auto"/>
         <w:ind w:left="360"/>
+        <w:jc w:val="both"/>
         <w:rPr>
           <w:color w:val="333333"/>
         </w:rPr>
@@ -1642,7 +1774,17 @@
     <w:p>
       <w:pPr>
         <w:pStyle w:val="NormalWeb"/>
-        <w:spacing w:before="0" w:beforeAutospacing="0" w:after="150" w:afterAutospacing="0"/>
+        <w:spacing w:before="0" w:beforeAutospacing="0" w:after="150" w:afterAutospacing="0" w:line="360" w:lineRule="auto"/>
+        <w:rPr>
+          <w:color w:val="333333"/>
+          <w:u w:val="single"/>
+        </w:rPr>
+      </w:pPr>
+    </w:p>
+    <w:p>
+      <w:pPr>
+        <w:pStyle w:val="NormalWeb"/>
+        <w:spacing w:before="0" w:beforeAutospacing="0" w:after="150" w:afterAutospacing="0" w:line="360" w:lineRule="auto"/>
         <w:rPr>
           <w:color w:val="333333"/>
           <w:u w:val="single"/>
@@ -1656,24 +1798,25 @@
           <w:ilvl w:val="1"/>
           <w:numId w:val="1"/>
         </w:numPr>
-        <w:spacing w:before="0" w:beforeAutospacing="0" w:after="150" w:afterAutospacing="0"/>
-        <w:rPr>
-          <w:color w:val="333333"/>
-          <w:u w:val="single"/>
-        </w:rPr>
-      </w:pPr>
-      <w:r>
-        <w:rPr>
-          <w:color w:val="333333"/>
-          <w:u w:val="single"/>
-        </w:rPr>
+        <w:spacing w:before="0" w:beforeAutospacing="0" w:after="150" w:afterAutospacing="0" w:line="360" w:lineRule="auto"/>
+        <w:rPr>
+          <w:color w:val="333333"/>
+          <w:u w:val="single"/>
+        </w:rPr>
+      </w:pPr>
+      <w:r>
+        <w:rPr>
+          <w:color w:val="333333"/>
+          <w:u w:val="single"/>
+        </w:rPr>
+        <w:lastRenderedPageBreak/>
         <w:t>Block diagram</w:t>
       </w:r>
     </w:p>
     <w:p>
       <w:pPr>
         <w:pStyle w:val="NormalWeb"/>
-        <w:spacing w:before="0" w:beforeAutospacing="0" w:after="150" w:afterAutospacing="0"/>
+        <w:spacing w:before="0" w:beforeAutospacing="0" w:after="150" w:afterAutospacing="0" w:line="360" w:lineRule="auto"/>
         <w:ind w:left="792"/>
         <w:rPr>
           <w:b/>
@@ -2495,12 +2638,10 @@
                               <w:pPr>
                                 <w:jc w:val="center"/>
                               </w:pPr>
-                              <w:bookmarkStart w:id="1" w:name="_GoBack"/>
                               <w:r>
                                 <w:t>Virtual instrument</w:t>
                               </w:r>
                             </w:p>
-                            <w:bookmarkEnd w:id="1"/>
                           </w:txbxContent>
                         </wps:txbx>
                         <wps:bodyPr rot="0" spcFirstLastPara="0" vertOverflow="overflow" horzOverflow="overflow" vert="horz" wrap="square" lIns="91440" tIns="45720" rIns="91440" bIns="45720" numCol="1" spcCol="0" rtlCol="0" fromWordArt="0" anchor="ctr" anchorCtr="0" forceAA="0" compatLnSpc="1">
@@ -2600,7 +2741,7 @@
               </wp:anchor>
             </w:drawing>
           </mc:Choice>
-          <mc:Fallback>
+          <mc:Fallback xmlns:mv="urn:schemas-microsoft-com:mac:vml" xmlns:mo="http://schemas.microsoft.com/office/mac/office/2008/main">
             <w:pict>
               <v:group w14:anchorId="023ADCF3" id="Group 27" o:spid="_x0000_s1026" style="position:absolute;left:0;text-align:left;margin-left:-55.6pt;margin-top:21.3pt;width:558.5pt;height:161.55pt;z-index:251694080" coordsize="7093115,2051796" o:gfxdata="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">
                 <v:shapetype id="_x0000_t202" coordsize="21600,21600" o:spt="202" path="m0,0l0,21600,21600,21600,21600,0xe">
@@ -2818,7 +2959,7 @@
     <w:p>
       <w:pPr>
         <w:pStyle w:val="NormalWeb"/>
-        <w:spacing w:before="0" w:beforeAutospacing="0" w:after="150" w:afterAutospacing="0"/>
+        <w:spacing w:before="0" w:beforeAutospacing="0" w:after="150" w:afterAutospacing="0" w:line="360" w:lineRule="auto"/>
         <w:ind w:left="792"/>
         <w:rPr>
           <w:color w:val="333333"/>
@@ -2829,7 +2970,7 @@
     <w:p>
       <w:pPr>
         <w:pStyle w:val="NormalWeb"/>
-        <w:spacing w:before="0" w:beforeAutospacing="0" w:after="150" w:afterAutospacing="0"/>
+        <w:spacing w:before="0" w:beforeAutospacing="0" w:after="150" w:afterAutospacing="0" w:line="360" w:lineRule="auto"/>
         <w:ind w:left="792"/>
         <w:rPr>
           <w:color w:val="333333"/>
@@ -2840,7 +2981,7 @@
     <w:p>
       <w:pPr>
         <w:pStyle w:val="NormalWeb"/>
-        <w:spacing w:before="0" w:beforeAutospacing="0" w:after="150" w:afterAutospacing="0"/>
+        <w:spacing w:before="0" w:beforeAutospacing="0" w:after="150" w:afterAutospacing="0" w:line="360" w:lineRule="auto"/>
         <w:ind w:left="792"/>
         <w:rPr>
           <w:color w:val="333333"/>
@@ -2851,7 +2992,7 @@
     <w:p>
       <w:pPr>
         <w:pStyle w:val="NormalWeb"/>
-        <w:spacing w:before="0" w:beforeAutospacing="0" w:after="150" w:afterAutospacing="0"/>
+        <w:spacing w:before="0" w:beforeAutospacing="0" w:after="150" w:afterAutospacing="0" w:line="360" w:lineRule="auto"/>
         <w:ind w:left="792"/>
         <w:rPr>
           <w:color w:val="333333"/>
@@ -2862,7 +3003,7 @@
     <w:p>
       <w:pPr>
         <w:pStyle w:val="NormalWeb"/>
-        <w:spacing w:before="0" w:beforeAutospacing="0" w:after="150" w:afterAutospacing="0"/>
+        <w:spacing w:before="0" w:beforeAutospacing="0" w:after="150" w:afterAutospacing="0" w:line="360" w:lineRule="auto"/>
         <w:ind w:left="792"/>
         <w:rPr>
           <w:color w:val="333333"/>
@@ -2873,7 +3014,7 @@
     <w:p>
       <w:pPr>
         <w:pStyle w:val="NormalWeb"/>
-        <w:spacing w:before="0" w:beforeAutospacing="0" w:after="150" w:afterAutospacing="0"/>
+        <w:spacing w:before="0" w:beforeAutospacing="0" w:after="150" w:afterAutospacing="0" w:line="360" w:lineRule="auto"/>
         <w:ind w:left="792"/>
         <w:rPr>
           <w:color w:val="333333"/>
@@ -2884,7 +3025,7 @@
     <w:p>
       <w:pPr>
         <w:pStyle w:val="NormalWeb"/>
-        <w:spacing w:before="0" w:beforeAutospacing="0" w:after="150" w:afterAutospacing="0"/>
+        <w:spacing w:before="0" w:beforeAutospacing="0" w:after="150" w:afterAutospacing="0" w:line="360" w:lineRule="auto"/>
         <w:ind w:left="792"/>
         <w:rPr>
           <w:color w:val="333333"/>
@@ -2895,7 +3036,7 @@
     <w:p>
       <w:pPr>
         <w:pStyle w:val="NormalWeb"/>
-        <w:spacing w:before="0" w:beforeAutospacing="0" w:after="150" w:afterAutospacing="0"/>
+        <w:spacing w:before="0" w:beforeAutospacing="0" w:after="150" w:afterAutospacing="0" w:line="360" w:lineRule="auto"/>
         <w:ind w:left="792"/>
         <w:rPr>
           <w:color w:val="333333"/>
@@ -2906,7 +3047,7 @@
     <w:p>
       <w:pPr>
         <w:pStyle w:val="NormalWeb"/>
-        <w:spacing w:before="0" w:beforeAutospacing="0" w:after="150" w:afterAutospacing="0"/>
+        <w:spacing w:before="0" w:beforeAutospacing="0" w:after="150" w:afterAutospacing="0" w:line="360" w:lineRule="auto"/>
         <w:ind w:left="792"/>
         <w:rPr>
           <w:color w:val="333333"/>
@@ -2917,7 +3058,7 @@
     <w:p>
       <w:pPr>
         <w:pStyle w:val="NormalWeb"/>
-        <w:spacing w:before="0" w:beforeAutospacing="0" w:after="150" w:afterAutospacing="0"/>
+        <w:spacing w:before="0" w:beforeAutospacing="0" w:after="150" w:afterAutospacing="0" w:line="360" w:lineRule="auto"/>
         <w:ind w:left="792"/>
         <w:rPr>
           <w:color w:val="333333"/>
@@ -2928,7 +3069,7 @@
     <w:p>
       <w:pPr>
         <w:pStyle w:val="NormalWeb"/>
-        <w:spacing w:before="0" w:beforeAutospacing="0" w:after="150" w:afterAutospacing="0"/>
+        <w:spacing w:before="0" w:beforeAutospacing="0" w:after="150" w:afterAutospacing="0" w:line="360" w:lineRule="auto"/>
         <w:ind w:left="792"/>
         <w:rPr>
           <w:color w:val="333333"/>
@@ -2939,7 +3080,7 @@
     <w:p>
       <w:pPr>
         <w:pStyle w:val="NormalWeb"/>
-        <w:spacing w:before="0" w:beforeAutospacing="0" w:after="150" w:afterAutospacing="0"/>
+        <w:spacing w:before="0" w:beforeAutospacing="0" w:after="150" w:afterAutospacing="0" w:line="360" w:lineRule="auto"/>
         <w:ind w:left="792"/>
         <w:rPr>
           <w:color w:val="333333"/>
@@ -2950,7 +3091,7 @@
     <w:p>
       <w:pPr>
         <w:pStyle w:val="NormalWeb"/>
-        <w:spacing w:before="0" w:beforeAutospacing="0" w:after="150" w:afterAutospacing="0"/>
+        <w:spacing w:before="0" w:beforeAutospacing="0" w:after="150" w:afterAutospacing="0" w:line="360" w:lineRule="auto"/>
         <w:ind w:left="792"/>
         <w:rPr>
           <w:color w:val="333333"/>
@@ -2961,7 +3102,7 @@
     <w:p>
       <w:pPr>
         <w:pStyle w:val="NormalWeb"/>
-        <w:spacing w:before="0" w:beforeAutospacing="0" w:after="150" w:afterAutospacing="0"/>
+        <w:spacing w:before="0" w:beforeAutospacing="0" w:after="150" w:afterAutospacing="0" w:line="360" w:lineRule="auto"/>
         <w:ind w:left="792"/>
         <w:rPr>
           <w:color w:val="333333"/>
@@ -2972,7 +3113,7 @@
     <w:p>
       <w:pPr>
         <w:pStyle w:val="NormalWeb"/>
-        <w:spacing w:before="0" w:beforeAutospacing="0" w:after="150" w:afterAutospacing="0"/>
+        <w:spacing w:before="0" w:beforeAutospacing="0" w:after="150" w:afterAutospacing="0" w:line="360" w:lineRule="auto"/>
         <w:ind w:left="792"/>
         <w:rPr>
           <w:color w:val="333333"/>
@@ -2983,7 +3124,7 @@
     <w:p>
       <w:pPr>
         <w:pStyle w:val="NormalWeb"/>
-        <w:spacing w:before="0" w:beforeAutospacing="0" w:after="150" w:afterAutospacing="0"/>
+        <w:spacing w:before="0" w:beforeAutospacing="0" w:after="150" w:afterAutospacing="0" w:line="360" w:lineRule="auto"/>
         <w:ind w:left="792"/>
         <w:rPr>
           <w:color w:val="333333"/>
@@ -2994,7 +3135,7 @@
     <w:p>
       <w:pPr>
         <w:pStyle w:val="NormalWeb"/>
-        <w:spacing w:before="0" w:beforeAutospacing="0" w:after="150" w:afterAutospacing="0"/>
+        <w:spacing w:before="0" w:beforeAutospacing="0" w:after="150" w:afterAutospacing="0" w:line="360" w:lineRule="auto"/>
         <w:ind w:left="792"/>
         <w:rPr>
           <w:color w:val="333333"/>
@@ -3005,7 +3146,7 @@
     <w:p>
       <w:pPr>
         <w:pStyle w:val="NormalWeb"/>
-        <w:spacing w:before="0" w:beforeAutospacing="0" w:after="150" w:afterAutospacing="0"/>
+        <w:spacing w:before="0" w:beforeAutospacing="0" w:after="150" w:afterAutospacing="0" w:line="360" w:lineRule="auto"/>
         <w:ind w:left="792"/>
         <w:rPr>
           <w:color w:val="333333"/>
@@ -3016,7 +3157,29 @@
     <w:p>
       <w:pPr>
         <w:pStyle w:val="NormalWeb"/>
-        <w:spacing w:before="0" w:beforeAutospacing="0" w:after="150" w:afterAutospacing="0"/>
+        <w:spacing w:before="0" w:beforeAutospacing="0" w:after="150" w:afterAutospacing="0" w:line="360" w:lineRule="auto"/>
+        <w:ind w:left="792"/>
+        <w:rPr>
+          <w:color w:val="333333"/>
+          <w:u w:val="single"/>
+        </w:rPr>
+      </w:pPr>
+    </w:p>
+    <w:p>
+      <w:pPr>
+        <w:pStyle w:val="NormalWeb"/>
+        <w:spacing w:before="0" w:beforeAutospacing="0" w:after="150" w:afterAutospacing="0" w:line="360" w:lineRule="auto"/>
+        <w:ind w:left="792"/>
+        <w:rPr>
+          <w:color w:val="333333"/>
+          <w:u w:val="single"/>
+        </w:rPr>
+      </w:pPr>
+    </w:p>
+    <w:p>
+      <w:pPr>
+        <w:pStyle w:val="NormalWeb"/>
+        <w:spacing w:before="0" w:beforeAutospacing="0" w:after="150" w:afterAutospacing="0" w:line="360" w:lineRule="auto"/>
         <w:ind w:left="792"/>
         <w:rPr>
           <w:color w:val="333333"/>
@@ -3031,24 +3194,25 @@
           <w:ilvl w:val="1"/>
           <w:numId w:val="1"/>
         </w:numPr>
-        <w:spacing w:before="0" w:beforeAutospacing="0" w:after="150" w:afterAutospacing="0"/>
-        <w:rPr>
-          <w:color w:val="333333"/>
-          <w:u w:val="single"/>
-        </w:rPr>
-      </w:pPr>
-      <w:r>
-        <w:rPr>
-          <w:color w:val="333333"/>
-          <w:u w:val="single"/>
-        </w:rPr>
+        <w:spacing w:before="0" w:beforeAutospacing="0" w:after="150" w:afterAutospacing="0" w:line="360" w:lineRule="auto"/>
+        <w:rPr>
+          <w:color w:val="333333"/>
+          <w:u w:val="single"/>
+        </w:rPr>
+      </w:pPr>
+      <w:r>
+        <w:rPr>
+          <w:color w:val="333333"/>
+          <w:u w:val="single"/>
+        </w:rPr>
+        <w:lastRenderedPageBreak/>
         <w:t>System illustration</w:t>
       </w:r>
     </w:p>
     <w:p>
       <w:pPr>
         <w:pStyle w:val="NormalWeb"/>
-        <w:spacing w:before="0" w:beforeAutospacing="0" w:after="150" w:afterAutospacing="0"/>
+        <w:spacing w:before="0" w:beforeAutospacing="0" w:after="150" w:afterAutospacing="0" w:line="360" w:lineRule="auto"/>
         <w:ind w:left="792"/>
         <w:rPr>
           <w:color w:val="333333"/>
@@ -3058,13 +3222,21 @@
         <w:rPr>
           <w:color w:val="333333"/>
         </w:rPr>
-        <w:t>This is an illustration of the static setup we would like to build, where the two cameras are located above the over.</w:t>
-      </w:r>
-    </w:p>
-    <w:p>
-      <w:pPr>
-        <w:pStyle w:val="NormalWeb"/>
-        <w:spacing w:before="0" w:beforeAutospacing="0" w:after="150" w:afterAutospacing="0"/>
+        <w:t>This is an illustration of the static setup</w:t>
+      </w:r>
+      <w:bookmarkStart w:id="1" w:name="_GoBack"/>
+      <w:bookmarkEnd w:id="1"/>
+      <w:r>
+        <w:rPr>
+          <w:color w:val="333333"/>
+        </w:rPr>
+        <w:t xml:space="preserve"> we would like to build, where the two cameras are located above the over.</w:t>
+      </w:r>
+    </w:p>
+    <w:p>
+      <w:pPr>
+        <w:pStyle w:val="NormalWeb"/>
+        <w:spacing w:before="0" w:beforeAutospacing="0" w:after="150" w:afterAutospacing="0" w:line="360" w:lineRule="auto"/>
         <w:jc w:val="center"/>
         <w:rPr>
           <w:color w:val="333333"/>
@@ -3116,7 +3288,107 @@
     <w:p>
       <w:pPr>
         <w:pStyle w:val="NormalWeb"/>
-        <w:spacing w:before="0" w:beforeAutospacing="0" w:after="150" w:afterAutospacing="0"/>
+        <w:spacing w:before="0" w:beforeAutospacing="0" w:after="150" w:afterAutospacing="0" w:line="360" w:lineRule="auto"/>
+        <w:rPr>
+          <w:color w:val="333333"/>
+          <w:u w:val="single"/>
+        </w:rPr>
+      </w:pPr>
+    </w:p>
+    <w:p>
+      <w:pPr>
+        <w:pStyle w:val="NormalWeb"/>
+        <w:spacing w:before="0" w:beforeAutospacing="0" w:after="150" w:afterAutospacing="0" w:line="360" w:lineRule="auto"/>
+        <w:rPr>
+          <w:color w:val="333333"/>
+          <w:u w:val="single"/>
+        </w:rPr>
+      </w:pPr>
+    </w:p>
+    <w:p>
+      <w:pPr>
+        <w:pStyle w:val="NormalWeb"/>
+        <w:spacing w:before="0" w:beforeAutospacing="0" w:after="150" w:afterAutospacing="0" w:line="360" w:lineRule="auto"/>
+        <w:rPr>
+          <w:color w:val="333333"/>
+          <w:u w:val="single"/>
+        </w:rPr>
+      </w:pPr>
+    </w:p>
+    <w:p>
+      <w:pPr>
+        <w:pStyle w:val="NormalWeb"/>
+        <w:spacing w:before="0" w:beforeAutospacing="0" w:after="150" w:afterAutospacing="0" w:line="360" w:lineRule="auto"/>
+        <w:rPr>
+          <w:color w:val="333333"/>
+          <w:u w:val="single"/>
+        </w:rPr>
+      </w:pPr>
+    </w:p>
+    <w:p>
+      <w:pPr>
+        <w:pStyle w:val="NormalWeb"/>
+        <w:spacing w:before="0" w:beforeAutospacing="0" w:after="150" w:afterAutospacing="0" w:line="360" w:lineRule="auto"/>
+        <w:rPr>
+          <w:color w:val="333333"/>
+          <w:u w:val="single"/>
+        </w:rPr>
+      </w:pPr>
+    </w:p>
+    <w:p>
+      <w:pPr>
+        <w:pStyle w:val="NormalWeb"/>
+        <w:spacing w:before="0" w:beforeAutospacing="0" w:after="150" w:afterAutospacing="0" w:line="360" w:lineRule="auto"/>
+        <w:rPr>
+          <w:color w:val="333333"/>
+          <w:u w:val="single"/>
+        </w:rPr>
+      </w:pPr>
+    </w:p>
+    <w:p>
+      <w:pPr>
+        <w:pStyle w:val="NormalWeb"/>
+        <w:spacing w:before="0" w:beforeAutospacing="0" w:after="150" w:afterAutospacing="0" w:line="360" w:lineRule="auto"/>
+        <w:rPr>
+          <w:color w:val="333333"/>
+          <w:u w:val="single"/>
+        </w:rPr>
+      </w:pPr>
+    </w:p>
+    <w:p>
+      <w:pPr>
+        <w:pStyle w:val="NormalWeb"/>
+        <w:spacing w:before="0" w:beforeAutospacing="0" w:after="150" w:afterAutospacing="0" w:line="360" w:lineRule="auto"/>
+        <w:rPr>
+          <w:color w:val="333333"/>
+          <w:u w:val="single"/>
+        </w:rPr>
+      </w:pPr>
+    </w:p>
+    <w:p>
+      <w:pPr>
+        <w:pStyle w:val="NormalWeb"/>
+        <w:spacing w:before="0" w:beforeAutospacing="0" w:after="150" w:afterAutospacing="0" w:line="360" w:lineRule="auto"/>
+        <w:rPr>
+          <w:color w:val="333333"/>
+          <w:u w:val="single"/>
+        </w:rPr>
+      </w:pPr>
+    </w:p>
+    <w:p>
+      <w:pPr>
+        <w:pStyle w:val="NormalWeb"/>
+        <w:spacing w:before="0" w:beforeAutospacing="0" w:after="150" w:afterAutospacing="0" w:line="360" w:lineRule="auto"/>
+        <w:rPr>
+          <w:color w:val="333333"/>
+          <w:u w:val="single"/>
+        </w:rPr>
+      </w:pPr>
+    </w:p>
+    <w:p>
+      <w:pPr>
+        <w:pStyle w:val="NormalWeb"/>
+        <w:spacing w:before="0" w:beforeAutospacing="0" w:after="150" w:afterAutospacing="0" w:line="360" w:lineRule="auto"/>
         <w:rPr>
           <w:color w:val="333333"/>
           <w:u w:val="single"/>
@@ -3130,17 +3402,18 @@
           <w:ilvl w:val="0"/>
           <w:numId w:val="1"/>
         </w:numPr>
-        <w:spacing w:before="0" w:beforeAutospacing="0" w:after="150" w:afterAutospacing="0"/>
-        <w:rPr>
-          <w:color w:val="333333"/>
-          <w:u w:val="single"/>
-        </w:rPr>
-      </w:pPr>
-      <w:r>
-        <w:rPr>
-          <w:color w:val="333333"/>
-          <w:u w:val="single"/>
-        </w:rPr>
+        <w:spacing w:before="0" w:beforeAutospacing="0" w:after="150" w:afterAutospacing="0" w:line="360" w:lineRule="auto"/>
+        <w:rPr>
+          <w:color w:val="333333"/>
+          <w:u w:val="single"/>
+        </w:rPr>
+      </w:pPr>
+      <w:r>
+        <w:rPr>
+          <w:color w:val="333333"/>
+          <w:u w:val="single"/>
+        </w:rPr>
+        <w:lastRenderedPageBreak/>
         <w:t>R</w:t>
       </w:r>
       <w:r>
@@ -3158,7 +3431,305 @@
         <w:t>:</w:t>
       </w:r>
     </w:p>
-    <w:p/>
+    <w:p>
+      <w:pPr>
+        <w:pStyle w:val="NormalWeb"/>
+        <w:numPr>
+          <w:ilvl w:val="1"/>
+          <w:numId w:val="1"/>
+        </w:numPr>
+        <w:spacing w:before="0" w:beforeAutospacing="0" w:after="150" w:afterAutospacing="0" w:line="360" w:lineRule="auto"/>
+        <w:jc w:val="both"/>
+        <w:rPr>
+          <w:rFonts w:asciiTheme="majorBidi" w:hAnsiTheme="majorBidi" w:cstheme="majorBidi"/>
+          <w:color w:val="333333"/>
+          <w:u w:val="single"/>
+        </w:rPr>
+      </w:pPr>
+      <w:r>
+        <w:rPr>
+          <w:rFonts w:asciiTheme="majorBidi" w:hAnsiTheme="majorBidi" w:cstheme="majorBidi"/>
+          <w:color w:val="000000"/>
+          <w:shd w:val="clear" w:color="auto" w:fill="FFFFFF"/>
+        </w:rPr>
+        <w:t xml:space="preserve">Li Tang, </w:t>
+      </w:r>
+      <w:proofErr w:type="spellStart"/>
+      <w:r>
+        <w:rPr>
+          <w:rFonts w:asciiTheme="majorBidi" w:hAnsiTheme="majorBidi" w:cstheme="majorBidi"/>
+          <w:color w:val="000000"/>
+          <w:shd w:val="clear" w:color="auto" w:fill="FFFFFF"/>
+        </w:rPr>
+        <w:t>Chengke</w:t>
+      </w:r>
+      <w:proofErr w:type="spellEnd"/>
+      <w:r>
+        <w:rPr>
+          <w:rFonts w:asciiTheme="majorBidi" w:hAnsiTheme="majorBidi" w:cstheme="majorBidi"/>
+          <w:color w:val="000000"/>
+          <w:shd w:val="clear" w:color="auto" w:fill="FFFFFF"/>
+        </w:rPr>
+        <w:t xml:space="preserve"> Wu, H. T. </w:t>
+      </w:r>
+      <w:proofErr w:type="spellStart"/>
+      <w:r>
+        <w:rPr>
+          <w:rFonts w:asciiTheme="majorBidi" w:hAnsiTheme="majorBidi" w:cstheme="majorBidi"/>
+          <w:color w:val="000000"/>
+          <w:shd w:val="clear" w:color="auto" w:fill="FFFFFF"/>
+        </w:rPr>
+        <w:t>Tsui</w:t>
+      </w:r>
+      <w:proofErr w:type="spellEnd"/>
+      <w:r>
+        <w:rPr>
+          <w:rFonts w:asciiTheme="majorBidi" w:hAnsiTheme="majorBidi" w:cstheme="majorBidi"/>
+          <w:color w:val="000000"/>
+          <w:shd w:val="clear" w:color="auto" w:fill="FFFFFF"/>
+        </w:rPr>
+        <w:t xml:space="preserve"> and </w:t>
+      </w:r>
+      <w:proofErr w:type="spellStart"/>
+      <w:r>
+        <w:rPr>
+          <w:rFonts w:asciiTheme="majorBidi" w:hAnsiTheme="majorBidi" w:cstheme="majorBidi"/>
+          <w:color w:val="000000"/>
+          <w:shd w:val="clear" w:color="auto" w:fill="FFFFFF"/>
+        </w:rPr>
+        <w:t>Shigang</w:t>
+      </w:r>
+      <w:proofErr w:type="spellEnd"/>
+      <w:r>
+        <w:rPr>
+          <w:rFonts w:asciiTheme="majorBidi" w:hAnsiTheme="majorBidi" w:cstheme="majorBidi"/>
+          <w:color w:val="000000"/>
+          <w:shd w:val="clear" w:color="auto" w:fill="FFFFFF"/>
+        </w:rPr>
+        <w:t xml:space="preserve"> Liu, "Algorithm for 3D reconstruction with both visible and missing data," in </w:t>
+      </w:r>
+      <w:r>
+        <w:rPr>
+          <w:rStyle w:val="Emphasis"/>
+          <w:rFonts w:asciiTheme="majorBidi" w:hAnsiTheme="majorBidi" w:cstheme="majorBidi"/>
+          <w:color w:val="000000"/>
+          <w:shd w:val="clear" w:color="auto" w:fill="FFFFFF"/>
+        </w:rPr>
+        <w:t>Electronics Letters</w:t>
+      </w:r>
+      <w:r>
+        <w:rPr>
+          <w:rFonts w:asciiTheme="majorBidi" w:hAnsiTheme="majorBidi" w:cstheme="majorBidi"/>
+          <w:color w:val="000000"/>
+          <w:shd w:val="clear" w:color="auto" w:fill="FFFFFF"/>
+        </w:rPr>
+        <w:t>, vol. 39, no. 23, pp. 1640-2-, 13 Nov. 2003.</w:t>
+      </w:r>
+    </w:p>
+    <w:p>
+      <w:pPr>
+        <w:pStyle w:val="ListParagraph"/>
+        <w:numPr>
+          <w:ilvl w:val="1"/>
+          <w:numId w:val="1"/>
+        </w:numPr>
+        <w:shd w:val="clear" w:color="auto" w:fill="FFFFFF"/>
+        <w:spacing w:line="360" w:lineRule="auto"/>
+        <w:jc w:val="both"/>
+        <w:rPr>
+          <w:rFonts w:asciiTheme="majorBidi" w:eastAsia="Times New Roman" w:hAnsiTheme="majorBidi" w:cstheme="majorBidi"/>
+          <w:color w:val="222222"/>
+        </w:rPr>
+      </w:pPr>
+      <w:r>
+        <w:rPr>
+          <w:rFonts w:asciiTheme="majorBidi" w:eastAsia="Times New Roman" w:hAnsiTheme="majorBidi" w:cstheme="majorBidi"/>
+          <w:color w:val="000000"/>
+        </w:rPr>
+        <w:t xml:space="preserve"> </w:t>
+      </w:r>
+      <w:r>
+        <w:rPr>
+          <w:rFonts w:asciiTheme="majorBidi" w:eastAsia="Times New Roman" w:hAnsiTheme="majorBidi" w:cstheme="majorBidi"/>
+          <w:color w:val="000000"/>
+        </w:rPr>
+        <w:t xml:space="preserve">Y. M. </w:t>
+      </w:r>
+      <w:proofErr w:type="spellStart"/>
+      <w:r>
+        <w:rPr>
+          <w:rFonts w:asciiTheme="majorBidi" w:eastAsia="Times New Roman" w:hAnsiTheme="majorBidi" w:cstheme="majorBidi"/>
+          <w:color w:val="000000"/>
+        </w:rPr>
+        <w:t>Mustafah</w:t>
+      </w:r>
+      <w:proofErr w:type="spellEnd"/>
+      <w:r>
+        <w:rPr>
+          <w:rFonts w:asciiTheme="majorBidi" w:eastAsia="Times New Roman" w:hAnsiTheme="majorBidi" w:cstheme="majorBidi"/>
+          <w:color w:val="000000"/>
+        </w:rPr>
+        <w:t xml:space="preserve">, R. Noor, H. </w:t>
+      </w:r>
+      <w:proofErr w:type="spellStart"/>
+      <w:r>
+        <w:rPr>
+          <w:rFonts w:asciiTheme="majorBidi" w:eastAsia="Times New Roman" w:hAnsiTheme="majorBidi" w:cstheme="majorBidi"/>
+          <w:color w:val="000000"/>
+        </w:rPr>
+        <w:t>Hasbi</w:t>
+      </w:r>
+      <w:proofErr w:type="spellEnd"/>
+      <w:r>
+        <w:rPr>
+          <w:rFonts w:asciiTheme="majorBidi" w:eastAsia="Times New Roman" w:hAnsiTheme="majorBidi" w:cstheme="majorBidi"/>
+          <w:color w:val="000000"/>
+        </w:rPr>
+        <w:t xml:space="preserve"> and A. W. </w:t>
+      </w:r>
+      <w:proofErr w:type="spellStart"/>
+      <w:r>
+        <w:rPr>
+          <w:rFonts w:asciiTheme="majorBidi" w:eastAsia="Times New Roman" w:hAnsiTheme="majorBidi" w:cstheme="majorBidi"/>
+          <w:color w:val="000000"/>
+        </w:rPr>
+        <w:t>Azma</w:t>
+      </w:r>
+      <w:proofErr w:type="spellEnd"/>
+      <w:r>
+        <w:rPr>
+          <w:rFonts w:asciiTheme="majorBidi" w:eastAsia="Times New Roman" w:hAnsiTheme="majorBidi" w:cstheme="majorBidi"/>
+          <w:color w:val="000000"/>
+        </w:rPr>
+        <w:t>, "Stereo vision images processing for real-time object distance and size measurements," </w:t>
+      </w:r>
+      <w:r>
+        <w:rPr>
+          <w:rFonts w:asciiTheme="majorBidi" w:eastAsia="Times New Roman" w:hAnsiTheme="majorBidi" w:cstheme="majorBidi"/>
+          <w:i/>
+          <w:iCs/>
+          <w:color w:val="000000"/>
+        </w:rPr>
+        <w:t>2012 International Conference on Computer and Communication Engineering (ICCCE)</w:t>
+      </w:r>
+      <w:r>
+        <w:rPr>
+          <w:rFonts w:asciiTheme="majorBidi" w:eastAsia="Times New Roman" w:hAnsiTheme="majorBidi" w:cstheme="majorBidi"/>
+          <w:color w:val="000000"/>
+        </w:rPr>
+        <w:t>, Kuala Lumpur, 2012, pp. 659-663.</w:t>
+      </w:r>
+    </w:p>
+    <w:p>
+      <w:pPr>
+        <w:pStyle w:val="ListParagraph"/>
+        <w:numPr>
+          <w:ilvl w:val="1"/>
+          <w:numId w:val="1"/>
+        </w:numPr>
+        <w:shd w:val="clear" w:color="auto" w:fill="FFFFFF"/>
+        <w:spacing w:line="360" w:lineRule="auto"/>
+        <w:jc w:val="both"/>
+        <w:rPr>
+          <w:rFonts w:asciiTheme="majorBidi" w:eastAsia="Times New Roman" w:hAnsiTheme="majorBidi" w:cstheme="majorBidi"/>
+          <w:color w:val="222222"/>
+        </w:rPr>
+      </w:pPr>
+      <w:r>
+        <w:rPr>
+          <w:rFonts w:asciiTheme="majorBidi" w:eastAsia="Times New Roman" w:hAnsiTheme="majorBidi" w:cstheme="majorBidi"/>
+          <w:color w:val="000000"/>
+        </w:rPr>
+        <w:t xml:space="preserve">J. Bang, D. Kim and H. </w:t>
+      </w:r>
+      <w:proofErr w:type="spellStart"/>
+      <w:r>
+        <w:rPr>
+          <w:rFonts w:asciiTheme="majorBidi" w:eastAsia="Times New Roman" w:hAnsiTheme="majorBidi" w:cstheme="majorBidi"/>
+          <w:color w:val="000000"/>
+        </w:rPr>
+        <w:t>Eom</w:t>
+      </w:r>
+      <w:proofErr w:type="spellEnd"/>
+      <w:r>
+        <w:rPr>
+          <w:rFonts w:asciiTheme="majorBidi" w:eastAsia="Times New Roman" w:hAnsiTheme="majorBidi" w:cstheme="majorBidi"/>
+          <w:color w:val="000000"/>
+        </w:rPr>
+        <w:t>, "Motion Object and Regional Detection Method Using Block-Based Background Difference Video Frames," </w:t>
+      </w:r>
+      <w:r>
+        <w:rPr>
+          <w:rFonts w:asciiTheme="majorBidi" w:eastAsia="Times New Roman" w:hAnsiTheme="majorBidi" w:cstheme="majorBidi"/>
+          <w:i/>
+          <w:iCs/>
+          <w:color w:val="000000"/>
+        </w:rPr>
+        <w:t>2012 IEEE International Conference on Embedded and Real-Time Computing Systems and Applications</w:t>
+      </w:r>
+      <w:r>
+        <w:rPr>
+          <w:rFonts w:asciiTheme="majorBidi" w:eastAsia="Times New Roman" w:hAnsiTheme="majorBidi" w:cstheme="majorBidi"/>
+          <w:color w:val="000000"/>
+        </w:rPr>
+        <w:t>, Seoul, 2012, pp. 350-357.</w:t>
+      </w:r>
+    </w:p>
+    <w:p>
+      <w:pPr>
+        <w:pStyle w:val="ListParagraph"/>
+        <w:numPr>
+          <w:ilvl w:val="1"/>
+          <w:numId w:val="1"/>
+        </w:numPr>
+        <w:spacing w:line="360" w:lineRule="auto"/>
+        <w:jc w:val="both"/>
+        <w:rPr>
+          <w:rFonts w:asciiTheme="majorBidi" w:eastAsia="Times New Roman" w:hAnsiTheme="majorBidi" w:cstheme="majorBidi"/>
+        </w:rPr>
+      </w:pPr>
+      <w:r>
+        <w:rPr>
+          <w:rFonts w:asciiTheme="majorBidi" w:eastAsia="Times New Roman" w:hAnsiTheme="majorBidi" w:cstheme="majorBidi"/>
+          <w:color w:val="000000"/>
+          <w:shd w:val="clear" w:color="auto" w:fill="FFFFFF"/>
+        </w:rPr>
+        <w:t>M. Xu and Z. Yu, "3D image segmentation based on feature-sensitive and adaptive tetrahedral meshes," </w:t>
+      </w:r>
+      <w:r>
+        <w:rPr>
+          <w:rFonts w:asciiTheme="majorBidi" w:eastAsia="Times New Roman" w:hAnsiTheme="majorBidi" w:cstheme="majorBidi"/>
+          <w:i/>
+          <w:iCs/>
+          <w:color w:val="000000"/>
+          <w:shd w:val="clear" w:color="auto" w:fill="FFFFFF"/>
+        </w:rPr>
+        <w:t>2016 IEEE International Conference on Image Processing (ICIP)</w:t>
+      </w:r>
+      <w:r>
+        <w:rPr>
+          <w:rFonts w:asciiTheme="majorBidi" w:eastAsia="Times New Roman" w:hAnsiTheme="majorBidi" w:cstheme="majorBidi"/>
+          <w:color w:val="000000"/>
+          <w:shd w:val="clear" w:color="auto" w:fill="FFFFFF"/>
+        </w:rPr>
+        <w:t>, Phoenix, AZ, 2016, pp. 854-858.</w:t>
+      </w:r>
+    </w:p>
+    <w:p>
+      <w:pPr>
+        <w:pStyle w:val="NormalWeb"/>
+        <w:spacing w:before="0" w:beforeAutospacing="0" w:after="150" w:afterAutospacing="0" w:line="360" w:lineRule="auto"/>
+        <w:rPr>
+          <w:color w:val="333333"/>
+          <w:u w:val="single"/>
+        </w:rPr>
+      </w:pPr>
+    </w:p>
+    <w:p>
+      <w:pPr>
+        <w:spacing w:line="360" w:lineRule="auto"/>
+      </w:pPr>
+    </w:p>
     <w:sectPr>
       <w:pgSz w:w="11900" w:h="16840"/>
       <w:pgMar w:top="1440" w:right="1440" w:bottom="1440" w:left="1440" w:header="708" w:footer="708" w:gutter="0"/>
@@ -3170,7 +3741,7 @@
 </file>
 
 <file path=word/comments.xml><?xml version="1.0" encoding="utf-8"?>
-<w:comments xmlns:wpc="http://schemas.microsoft.com/office/word/2010/wordprocessingCanvas" xmlns:mo="http://schemas.microsoft.com/office/mac/office/2008/main" xmlns:mc="http://schemas.openxmlformats.org/markup-compatibility/2006" xmlns:mv="urn:schemas-microsoft-com:mac:vml" xmlns:o="urn:schemas-microsoft-com:office:office" xmlns:r="http://schemas.openxmlformats.org/officeDocument/2006/relationships" xmlns:m="http://schemas.openxmlformats.org/officeDocument/2006/math" xmlns:v="urn:schemas-microsoft-com:vml" xmlns:wp14="http://schemas.microsoft.com/office/word/2010/wordprocessingDrawing" xmlns:wp="http://schemas.openxmlformats.org/drawingml/2006/wordprocessingDrawing" xmlns:w10="urn:schemas-microsoft-com:office:word" xmlns:w="http://schemas.openxmlformats.org/wordprocessingml/2006/main" xmlns:w14="http://schemas.microsoft.com/office/word/2010/wordml" xmlns:w15="http://schemas.microsoft.com/office/word/2012/wordml" xmlns:wpg="http://schemas.microsoft.com/office/word/2010/wordprocessingGroup" xmlns:wpi="http://schemas.microsoft.com/office/word/2010/wordprocessingInk" xmlns:wne="http://schemas.microsoft.com/office/word/2006/wordml" xmlns:wps="http://schemas.microsoft.com/office/word/2010/wordprocessingShape" mc:Ignorable="w14 w15 wp14">
+<w:comments xmlns:wpc="http://schemas.microsoft.com/office/word/2010/wordprocessingCanvas" xmlns:mc="http://schemas.openxmlformats.org/markup-compatibility/2006" xmlns:o="urn:schemas-microsoft-com:office:office" xmlns:r="http://schemas.openxmlformats.org/officeDocument/2006/relationships" xmlns:m="http://schemas.openxmlformats.org/officeDocument/2006/math" xmlns:v="urn:schemas-microsoft-com:vml" xmlns:wp14="http://schemas.microsoft.com/office/word/2010/wordprocessingDrawing" xmlns:wp="http://schemas.openxmlformats.org/drawingml/2006/wordprocessingDrawing" xmlns:w10="urn:schemas-microsoft-com:office:word" xmlns:w="http://schemas.openxmlformats.org/wordprocessingml/2006/main" xmlns:w14="http://schemas.microsoft.com/office/word/2010/wordml" xmlns:w15="http://schemas.microsoft.com/office/word/2012/wordml" xmlns:wpg="http://schemas.microsoft.com/office/word/2010/wordprocessingGroup" xmlns:wpi="http://schemas.microsoft.com/office/word/2010/wordprocessingInk" xmlns:wne="http://schemas.microsoft.com/office/word/2006/wordml" xmlns:wps="http://schemas.microsoft.com/office/word/2010/wordprocessingShape" mc:Ignorable="w14 w15 wp14">
   <w:comment w:id="0" w:author="Microsoft Office User" w:date="2017-12-20T12:45:00Z" w:initials="Office">
     <w:p>
       <w:pPr>
@@ -3182,16 +3753,13 @@
         </w:rPr>
         <w:annotationRef/>
       </w:r>
-      <w:r>
-        <w:t xml:space="preserve">will we use some spatial estimators like remembering the last location of the sticks to speed up the </w:t>
-      </w:r>
       <w:proofErr w:type="gramStart"/>
       <w:r>
-        <w:t>detection ?</w:t>
+        <w:t>will</w:t>
       </w:r>
       <w:proofErr w:type="gramEnd"/>
       <w:r>
-        <w:t xml:space="preserve"> </w:t>
+        <w:t xml:space="preserve"> we use some spatial estimators like remembering the last location of the sticks to speed up the detection ? </w:t>
       </w:r>
     </w:p>
   </w:comment>
@@ -3199,14 +3767,14 @@
 </file>
 
 <file path=word/commentsExtended.xml><?xml version="1.0" encoding="utf-8"?>
-<w15:commentsEx xmlns:wpc="http://schemas.microsoft.com/office/word/2010/wordprocessingCanvas" xmlns:mo="http://schemas.microsoft.com/office/mac/office/2008/main" xmlns:mc="http://schemas.openxmlformats.org/markup-compatibility/2006" xmlns:mv="urn:schemas-microsoft-com:mac:vml" xmlns:o="urn:schemas-microsoft-com:office:office" xmlns:r="http://schemas.openxmlformats.org/officeDocument/2006/relationships" xmlns:m="http://schemas.openxmlformats.org/officeDocument/2006/math" xmlns:v="urn:schemas-microsoft-com:vml" xmlns:wp14="http://schemas.microsoft.com/office/word/2010/wordprocessingDrawing" xmlns:wp="http://schemas.openxmlformats.org/drawingml/2006/wordprocessingDrawing" xmlns:w10="urn:schemas-microsoft-com:office:word" xmlns:w="http://schemas.openxmlformats.org/wordprocessingml/2006/main" xmlns:w14="http://schemas.microsoft.com/office/word/2010/wordml" xmlns:w15="http://schemas.microsoft.com/office/word/2012/wordml" xmlns:wpg="http://schemas.microsoft.com/office/word/2010/wordprocessingGroup" xmlns:wpi="http://schemas.microsoft.com/office/word/2010/wordprocessingInk" xmlns:wne="http://schemas.microsoft.com/office/word/2006/wordml" xmlns:wps="http://schemas.microsoft.com/office/word/2010/wordprocessingShape" mc:Ignorable="w14 w15 wp14">
+<w15:commentsEx xmlns:wpc="http://schemas.microsoft.com/office/word/2010/wordprocessingCanvas" xmlns:mc="http://schemas.openxmlformats.org/markup-compatibility/2006" xmlns:o="urn:schemas-microsoft-com:office:office" xmlns:r="http://schemas.openxmlformats.org/officeDocument/2006/relationships" xmlns:m="http://schemas.openxmlformats.org/officeDocument/2006/math" xmlns:v="urn:schemas-microsoft-com:vml" xmlns:wp14="http://schemas.microsoft.com/office/word/2010/wordprocessingDrawing" xmlns:wp="http://schemas.openxmlformats.org/drawingml/2006/wordprocessingDrawing" xmlns:w10="urn:schemas-microsoft-com:office:word" xmlns:w="http://schemas.openxmlformats.org/wordprocessingml/2006/main" xmlns:w14="http://schemas.microsoft.com/office/word/2010/wordml" xmlns:w15="http://schemas.microsoft.com/office/word/2012/wordml" xmlns:wpg="http://schemas.microsoft.com/office/word/2010/wordprocessingGroup" xmlns:wpi="http://schemas.microsoft.com/office/word/2010/wordprocessingInk" xmlns:wne="http://schemas.microsoft.com/office/word/2006/wordml" xmlns:wps="http://schemas.microsoft.com/office/word/2010/wordprocessingShape" mc:Ignorable="w14 w15 wp14">
   <w15:commentEx w15:paraId="7D99D8BD" w15:done="0"/>
 </w15:commentsEx>
 </file>
 
 <file path=word/numbering.xml><?xml version="1.0" encoding="utf-8"?>
-<w:numbering xmlns:wpc="http://schemas.microsoft.com/office/word/2010/wordprocessingCanvas" xmlns:mo="http://schemas.microsoft.com/office/mac/office/2008/main" xmlns:mc="http://schemas.openxmlformats.org/markup-compatibility/2006" xmlns:mv="urn:schemas-microsoft-com:mac:vml" xmlns:o="urn:schemas-microsoft-com:office:office" xmlns:r="http://schemas.openxmlformats.org/officeDocument/2006/relationships" xmlns:m="http://schemas.openxmlformats.org/officeDocument/2006/math" xmlns:v="urn:schemas-microsoft-com:vml" xmlns:wp14="http://schemas.microsoft.com/office/word/2010/wordprocessingDrawing" xmlns:wp="http://schemas.openxmlformats.org/drawingml/2006/wordprocessingDrawing" xmlns:w10="urn:schemas-microsoft-com:office:word" xmlns:w="http://schemas.openxmlformats.org/wordprocessingml/2006/main" xmlns:w14="http://schemas.microsoft.com/office/word/2010/wordml" xmlns:w15="http://schemas.microsoft.com/office/word/2012/wordml" xmlns:wpg="http://schemas.microsoft.com/office/word/2010/wordprocessingGroup" xmlns:wpi="http://schemas.microsoft.com/office/word/2010/wordprocessingInk" xmlns:wne="http://schemas.microsoft.com/office/word/2006/wordml" xmlns:wps="http://schemas.microsoft.com/office/word/2010/wordprocessingShape" mc:Ignorable="w14 w15 wp14">
-  <w:abstractNum w:abstractNumId="0">
+<w:numbering xmlns:wpc="http://schemas.microsoft.com/office/word/2010/wordprocessingCanvas" xmlns:mc="http://schemas.openxmlformats.org/markup-compatibility/2006" xmlns:o="urn:schemas-microsoft-com:office:office" xmlns:r="http://schemas.openxmlformats.org/officeDocument/2006/relationships" xmlns:m="http://schemas.openxmlformats.org/officeDocument/2006/math" xmlns:v="urn:schemas-microsoft-com:vml" xmlns:wp14="http://schemas.microsoft.com/office/word/2010/wordprocessingDrawing" xmlns:wp="http://schemas.openxmlformats.org/drawingml/2006/wordprocessingDrawing" xmlns:w10="urn:schemas-microsoft-com:office:word" xmlns:w="http://schemas.openxmlformats.org/wordprocessingml/2006/main" xmlns:w14="http://schemas.microsoft.com/office/word/2010/wordml" xmlns:w15="http://schemas.microsoft.com/office/word/2012/wordml" xmlns:wpg="http://schemas.microsoft.com/office/word/2010/wordprocessingGroup" xmlns:wpi="http://schemas.microsoft.com/office/word/2010/wordprocessingInk" xmlns:wne="http://schemas.microsoft.com/office/word/2006/wordml" xmlns:wps="http://schemas.microsoft.com/office/word/2010/wordprocessingShape" mc:Ignorable="w14 w15 wp14">
+  <w:abstractNum w:abstractNumId="0" w15:restartNumberingAfterBreak="0">
     <w:nsid w:val="0D3C67AB"/>
     <w:multiLevelType w:val="hybridMultilevel"/>
     <w:tmpl w:val="5FDCE24A"/>
@@ -3319,7 +3887,7 @@
       </w:rPr>
     </w:lvl>
   </w:abstractNum>
-  <w:abstractNum w:abstractNumId="1">
+  <w:abstractNum w:abstractNumId="1" w15:restartNumberingAfterBreak="0">
     <w:nsid w:val="162E1D61"/>
     <w:multiLevelType w:val="hybridMultilevel"/>
     <w:tmpl w:val="A2AA0112"/>
@@ -3408,7 +3976,7 @@
       </w:pPr>
     </w:lvl>
   </w:abstractNum>
-  <w:abstractNum w:abstractNumId="2">
+  <w:abstractNum w:abstractNumId="2" w15:restartNumberingAfterBreak="0">
     <w:nsid w:val="51A164A0"/>
     <w:multiLevelType w:val="multilevel"/>
     <w:tmpl w:val="0409001F"/>
@@ -3494,7 +4062,7 @@
       </w:pPr>
     </w:lvl>
   </w:abstractNum>
-  <w:abstractNum w:abstractNumId="3">
+  <w:abstractNum w:abstractNumId="3" w15:restartNumberingAfterBreak="0">
     <w:nsid w:val="657F1495"/>
     <w:multiLevelType w:val="multilevel"/>
     <w:tmpl w:val="0409001F"/>
@@ -3580,7 +4148,7 @@
       </w:pPr>
     </w:lvl>
   </w:abstractNum>
-  <w:abstractNum w:abstractNumId="4">
+  <w:abstractNum w:abstractNumId="4" w15:restartNumberingAfterBreak="0">
     <w:nsid w:val="74A64836"/>
     <w:multiLevelType w:val="hybridMultilevel"/>
     <w:tmpl w:val="C7B4EA18"/>
@@ -3712,7 +4280,7 @@
 </file>
 
 <file path=word/people.xml><?xml version="1.0" encoding="utf-8"?>
-<w15:people xmlns:wpc="http://schemas.microsoft.com/office/word/2010/wordprocessingCanvas" xmlns:mo="http://schemas.microsoft.com/office/mac/office/2008/main" xmlns:mc="http://schemas.openxmlformats.org/markup-compatibility/2006" xmlns:mv="urn:schemas-microsoft-com:mac:vml" xmlns:o="urn:schemas-microsoft-com:office:office" xmlns:r="http://schemas.openxmlformats.org/officeDocument/2006/relationships" xmlns:m="http://schemas.openxmlformats.org/officeDocument/2006/math" xmlns:v="urn:schemas-microsoft-com:vml" xmlns:wp14="http://schemas.microsoft.com/office/word/2010/wordprocessingDrawing" xmlns:wp="http://schemas.openxmlformats.org/drawingml/2006/wordprocessingDrawing" xmlns:w10="urn:schemas-microsoft-com:office:word" xmlns:w="http://schemas.openxmlformats.org/wordprocessingml/2006/main" xmlns:w14="http://schemas.microsoft.com/office/word/2010/wordml" xmlns:w15="http://schemas.microsoft.com/office/word/2012/wordml" xmlns:wpg="http://schemas.microsoft.com/office/word/2010/wordprocessingGroup" xmlns:wpi="http://schemas.microsoft.com/office/word/2010/wordprocessingInk" xmlns:wne="http://schemas.microsoft.com/office/word/2006/wordml" xmlns:wps="http://schemas.microsoft.com/office/word/2010/wordprocessingShape" mc:Ignorable="w14 w15 wp14">
+<w15:people xmlns:wpc="http://schemas.microsoft.com/office/word/2010/wordprocessingCanvas" xmlns:mc="http://schemas.openxmlformats.org/markup-compatibility/2006" xmlns:o="urn:schemas-microsoft-com:office:office" xmlns:r="http://schemas.openxmlformats.org/officeDocument/2006/relationships" xmlns:m="http://schemas.openxmlformats.org/officeDocument/2006/math" xmlns:v="urn:schemas-microsoft-com:vml" xmlns:wp14="http://schemas.microsoft.com/office/word/2010/wordprocessingDrawing" xmlns:wp="http://schemas.openxmlformats.org/drawingml/2006/wordprocessingDrawing" xmlns:w10="urn:schemas-microsoft-com:office:word" xmlns:w="http://schemas.openxmlformats.org/wordprocessingml/2006/main" xmlns:w14="http://schemas.microsoft.com/office/word/2010/wordml" xmlns:w15="http://schemas.microsoft.com/office/word/2012/wordml" xmlns:wpg="http://schemas.microsoft.com/office/word/2010/wordprocessingGroup" xmlns:wpi="http://schemas.microsoft.com/office/word/2010/wordprocessingInk" xmlns:wne="http://schemas.microsoft.com/office/word/2006/wordml" xmlns:wps="http://schemas.microsoft.com/office/word/2010/wordprocessingShape" mc:Ignorable="w14 w15 wp14">
   <w15:person w15:author="Microsoft Office User">
     <w15:presenceInfo w15:providerId="None" w15:userId="Microsoft Office User"/>
   </w15:person>
@@ -3732,7 +4300,7 @@
     </w:rPrDefault>
     <w:pPrDefault/>
   </w:docDefaults>
-  <w:latentStyles w:defLockedState="0" w:defUIPriority="99" w:defSemiHidden="0" w:defUnhideWhenUsed="0" w:defQFormat="0" w:count="380">
+  <w:latentStyles w:defLockedState="0" w:defUIPriority="99" w:defSemiHidden="0" w:defUnhideWhenUsed="0" w:defQFormat="0" w:count="371">
     <w:lsdException w:name="Normal" w:uiPriority="0" w:qFormat="1"/>
     <w:lsdException w:name="heading 1" w:uiPriority="9" w:qFormat="1"/>
     <w:lsdException w:name="heading 2" w:semiHidden="1" w:uiPriority="9" w:unhideWhenUsed="1" w:qFormat="1"/>
@@ -3889,15 +4457,6 @@
     <w:lsdException w:name="Balloon Text" w:semiHidden="1" w:unhideWhenUsed="1"/>
     <w:lsdException w:name="Table Grid" w:uiPriority="39"/>
     <w:lsdException w:name="Table Theme" w:semiHidden="1" w:unhideWhenUsed="1"/>
-    <w:lsdException w:name="Note Level 1" w:semiHidden="1" w:unhideWhenUsed="1"/>
-    <w:lsdException w:name="Note Level 2" w:semiHidden="1" w:unhideWhenUsed="1"/>
-    <w:lsdException w:name="Note Level 3" w:semiHidden="1" w:unhideWhenUsed="1"/>
-    <w:lsdException w:name="Note Level 4" w:semiHidden="1" w:unhideWhenUsed="1"/>
-    <w:lsdException w:name="Note Level 5" w:semiHidden="1" w:unhideWhenUsed="1"/>
-    <w:lsdException w:name="Note Level 6" w:semiHidden="1" w:unhideWhenUsed="1"/>
-    <w:lsdException w:name="Note Level 7" w:semiHidden="1" w:unhideWhenUsed="1"/>
-    <w:lsdException w:name="Note Level 8" w:semiHidden="1" w:unhideWhenUsed="1"/>
-    <w:lsdException w:name="Note Level 9" w:semiHidden="1" w:unhideWhenUsed="1"/>
     <w:lsdException w:name="Placeholder Text" w:semiHidden="1"/>
     <w:lsdException w:name="No Spacing" w:uiPriority="1" w:qFormat="1"/>
     <w:lsdException w:name="Light Shading" w:uiPriority="60"/>
@@ -4260,6 +4819,28 @@
       <w:szCs w:val="18"/>
     </w:rPr>
   </w:style>
+  <w:style w:type="character" w:styleId="Emphasis">
+    <w:name w:val="Emphasis"/>
+    <w:basedOn w:val="DefaultParagraphFont"/>
+    <w:uiPriority w:val="20"/>
+    <w:qFormat/>
+    <w:rsid w:val="0029379D"/>
+    <w:rPr>
+      <w:i/>
+      <w:iCs/>
+    </w:rPr>
+  </w:style>
+  <w:style w:type="paragraph" w:styleId="ListParagraph">
+    <w:name w:val="List Paragraph"/>
+    <w:basedOn w:val="Normal"/>
+    <w:uiPriority w:val="34"/>
+    <w:qFormat/>
+    <w:rsid w:val="0029379D"/>
+    <w:pPr>
+      <w:ind w:left="720"/>
+      <w:contextualSpacing/>
+    </w:pPr>
+  </w:style>
 </w:styles>
 </file>
 
@@ -4529,7 +5110,7 @@
 </file>
 
 <file path=customXml/itemProps1.xml><?xml version="1.0" encoding="utf-8"?>
-<ds:datastoreItem xmlns:ds="http://schemas.openxmlformats.org/officeDocument/2006/customXml" ds:itemID="{60010905-5810-3546-B577-E44B18BFCA20}">
+<ds:datastoreItem xmlns:ds="http://schemas.openxmlformats.org/officeDocument/2006/customXml" ds:itemID="{CD58C9CB-15C8-4B2E-B9D0-35300C52E669}">
   <ds:schemaRefs>
     <ds:schemaRef ds:uri="http://schemas.openxmlformats.org/officeDocument/2006/bibliography"/>
   </ds:schemaRefs>

</xml_diff>